<commit_message>
Updated git content with Teams content from 22 January 2024
</commit_message>
<xml_diff>
--- a/01-PresentationCreationObjet/Atelier2.docx
+++ b/01-PresentationCreationObjet/Atelier2.docx
@@ -1956,8 +1956,8 @@
 </file>
 
 <file path=customXml/item3.xml><?xml version="1.0" encoding="utf-8"?>
-<ct:contentTypeSchema xmlns:ct="http://schemas.microsoft.com/office/2006/metadata/contentType" xmlns:ma="http://schemas.microsoft.com/office/2006/metadata/properties/metaAttributes" ct:_="" ma:_="" ma:contentTypeName="Document" ma:contentTypeID="0x010100DC0760A7AE261344AC58876745C197A8" ma:contentTypeVersion="11" ma:contentTypeDescription="Create a new document." ma:contentTypeScope="" ma:versionID="70496d3d75803c1c348a613bdecde5a4">
-  <xsd:schema xmlns:xsd="http://www.w3.org/2001/XMLSchema" xmlns:xs="http://www.w3.org/2001/XMLSchema" xmlns:p="http://schemas.microsoft.com/office/2006/metadata/properties" xmlns:ns2="57009294-c050-4c1f-936f-8a3f929a7959" xmlns:ns3="1d88044a-9ac9-42ee-a6f5-1edcea8fe7ff" targetNamespace="http://schemas.microsoft.com/office/2006/metadata/properties" ma:root="true" ma:fieldsID="10a9c6b0080e6ebdce9e26b2141f2674" ns2:_="" ns3:_="">
+<ct:contentTypeSchema xmlns:ct="http://schemas.microsoft.com/office/2006/metadata/contentType" xmlns:ma="http://schemas.microsoft.com/office/2006/metadata/properties/metaAttributes" ct:_="" ma:_="" ma:contentTypeName="Document" ma:contentTypeID="0x010100DC0760A7AE261344AC58876745C197A8" ma:contentTypeVersion="13" ma:contentTypeDescription="Create a new document." ma:contentTypeScope="" ma:versionID="42c4b3de7303bd7e10f6b94b8ad8d067">
+  <xsd:schema xmlns:xsd="http://www.w3.org/2001/XMLSchema" xmlns:xs="http://www.w3.org/2001/XMLSchema" xmlns:p="http://schemas.microsoft.com/office/2006/metadata/properties" xmlns:ns2="57009294-c050-4c1f-936f-8a3f929a7959" xmlns:ns3="1d88044a-9ac9-42ee-a6f5-1edcea8fe7ff" targetNamespace="http://schemas.microsoft.com/office/2006/metadata/properties" ma:root="true" ma:fieldsID="924eca24bc080f6db63150ee75aa1b11" ns2:_="" ns3:_="">
     <xsd:import namespace="57009294-c050-4c1f-936f-8a3f929a7959"/>
     <xsd:import namespace="1d88044a-9ac9-42ee-a6f5-1edcea8fe7ff"/>
     <xsd:element name="properties">
@@ -1976,6 +1976,8 @@
                 <xsd:element ref="ns2:MediaServiceEventHashCode" minOccurs="0"/>
                 <xsd:element ref="ns2:MediaServiceDateTaken" minOccurs="0"/>
                 <xsd:element ref="ns2:MediaLengthInSeconds" minOccurs="0"/>
+                <xsd:element ref="ns3:SharedWithUsers" minOccurs="0"/>
+                <xsd:element ref="ns3:SharedWithDetails" minOccurs="0"/>
               </xsd:all>
             </xsd:complexType>
           </xsd:element>
@@ -2049,6 +2051,32 @@
           </xsd:extension>
         </xsd:complexContent>
       </xsd:complexType>
+    </xsd:element>
+    <xsd:element name="SharedWithUsers" ma:index="19" nillable="true" ma:displayName="Shared With" ma:internalName="SharedWithUsers" ma:readOnly="true">
+      <xsd:complexType>
+        <xsd:complexContent>
+          <xsd:extension base="dms:UserMulti">
+            <xsd:sequence>
+              <xsd:element name="UserInfo" minOccurs="0" maxOccurs="unbounded">
+                <xsd:complexType>
+                  <xsd:sequence>
+                    <xsd:element name="DisplayName" type="xsd:string" minOccurs="0"/>
+                    <xsd:element name="AccountId" type="dms:UserId" minOccurs="0" nillable="true"/>
+                    <xsd:element name="AccountType" type="xsd:string" minOccurs="0"/>
+                  </xsd:sequence>
+                </xsd:complexType>
+              </xsd:element>
+            </xsd:sequence>
+          </xsd:extension>
+        </xsd:complexContent>
+      </xsd:complexType>
+    </xsd:element>
+    <xsd:element name="SharedWithDetails" ma:index="20" nillable="true" ma:displayName="Shared With Details" ma:internalName="SharedWithDetails" ma:readOnly="true">
+      <xsd:simpleType>
+        <xsd:restriction base="dms:Note">
+          <xsd:maxLength value="255"/>
+        </xsd:restriction>
+      </xsd:simpleType>
     </xsd:element>
   </xsd:schema>
   <xsd:schema xmlns="http://schemas.openxmlformats.org/package/2006/metadata/core-properties" xmlns:xsd="http://www.w3.org/2001/XMLSchema" xmlns:xsi="http://www.w3.org/2001/XMLSchema-instance" xmlns:dc="http://purl.org/dc/elements/1.1/" xmlns:dcterms="http://purl.org/dc/terms/" xmlns:odoc="http://schemas.microsoft.com/internal/obd" targetNamespace="http://schemas.openxmlformats.org/package/2006/metadata/core-properties" elementFormDefault="qualified" attributeFormDefault="unqualified" blockDefault="#all">
@@ -2168,5 +2196,5 @@
 </file>
 
 <file path=customXml/itemProps3.xml><?xml version="1.0" encoding="utf-8"?>
-<ds:datastoreItem xmlns:ds="http://schemas.openxmlformats.org/officeDocument/2006/customXml" ds:itemID="{324A5DA8-F777-4A97-AAA8-73C1E06AC6AB}"/>
+<ds:datastoreItem xmlns:ds="http://schemas.openxmlformats.org/officeDocument/2006/customXml" ds:itemID="{A8D24583-85B9-442C-928E-DB9F9C56233C}"/>
 </file>
</xml_diff>